<commit_message>
Se sube requerimientos no funcionales
</commit_message>
<xml_diff>
--- a/Documentos/Requerimientos no Funcionales/RQNF03001.docx
+++ b/Documentos/Requerimientos no Funcionales/RQNF03001.docx
@@ -338,9 +338,9 @@
         <w:tblLook w:val="04A0" w:firstRow="1" w:lastRow="0" w:firstColumn="1" w:lastColumn="0" w:noHBand="0" w:noVBand="1"/>
       </w:tblPr>
       <w:tblGrid>
-        <w:gridCol w:w="1899"/>
-        <w:gridCol w:w="7464"/>
-        <w:gridCol w:w="4199"/>
+        <w:gridCol w:w="1329"/>
+        <w:gridCol w:w="7826"/>
+        <w:gridCol w:w="4407"/>
       </w:tblGrid>
       <w:tr>
         <w:tc>
@@ -418,7 +418,16 @@
                 <w:sz w:val="24"/>
                 <w:szCs w:val="24"/>
               </w:rPr>
-              <w:t xml:space="preserve">Control de Entrada y Salida </w:t>
+              <w:t>Control de Entrada y Salida</w:t>
+            </w:r>
+            <w:r>
+              <w:rPr>
+                <w:b/>
+                <w:color w:val="000000" w:themeColor="text1"/>
+                <w:sz w:val="24"/>
+                <w:szCs w:val="24"/>
+              </w:rPr>
+              <w:t xml:space="preserve"> </w:t>
             </w:r>
           </w:p>
         </w:tc>
@@ -709,14 +718,130 @@
               <w:r>
                 <w:rPr>
                   <w:rStyle w:val="Hipervnculo"/>
-                  <w:b/>
-                  <w:sz w:val="24"/>
-                  <w:szCs w:val="24"/>
                 </w:rPr>
-                <w:t>https://github.com/yackfranco/cras/blob/master/Documentos/Casos%20De%20Uso/Login%20Del%20Sistema.jpg</w:t>
+                <w:t>https://github.com/yackfranco/cras/blob/master/Documentos/Casos%20De%20Uso/CU07%20Control%20de%20Entrada%20y%20Salida.jpg</w:t>
               </w:r>
             </w:hyperlink>
+            <w:r>
+              <w:t xml:space="preserve"> </w:t>
+            </w:r>
           </w:p>
+        </w:tc>
+      </w:tr>
+      <w:tr>
+        <w:tc>
+          <w:tcPr>
+            <w:tcW w:w="3369" w:type="dxa"/>
+          </w:tcPr>
+          <w:p>
+            <w:pPr>
+              <w:contextualSpacing/>
+              <w:jc w:val="both"/>
+              <w:rPr>
+                <w:b/>
+                <w:color w:val="000000" w:themeColor="text1"/>
+                <w:sz w:val="24"/>
+                <w:szCs w:val="24"/>
+              </w:rPr>
+            </w:pPr>
+            <w:r>
+              <w:rPr>
+                <w:b/>
+                <w:color w:val="000000" w:themeColor="text1"/>
+                <w:sz w:val="24"/>
+                <w:szCs w:val="24"/>
+              </w:rPr>
+              <w:t>Nombre de</w:t>
+            </w:r>
+            <w:r>
+              <w:rPr>
+                <w:b/>
+                <w:color w:val="000000" w:themeColor="text1"/>
+                <w:sz w:val="24"/>
+                <w:szCs w:val="24"/>
+              </w:rPr>
+              <w:t xml:space="preserve"> caso de uso</w:t>
+            </w:r>
+          </w:p>
+        </w:tc>
+        <w:tc>
+          <w:tcPr>
+            <w:tcW w:w="10343" w:type="dxa"/>
+            <w:gridSpan w:val="2"/>
+          </w:tcPr>
+          <w:p>
+            <w:pPr>
+              <w:contextualSpacing/>
+              <w:jc w:val="both"/>
+              <w:rPr>
+                <w:b/>
+                <w:color w:val="000000" w:themeColor="text1"/>
+                <w:sz w:val="24"/>
+                <w:szCs w:val="24"/>
+              </w:rPr>
+            </w:pPr>
+            <w:r>
+              <w:rPr>
+                <w:b/>
+                <w:color w:val="000000" w:themeColor="text1"/>
+                <w:sz w:val="24"/>
+                <w:szCs w:val="24"/>
+              </w:rPr>
+              <w:t>Control de Entrada y Salida</w:t>
+            </w:r>
+          </w:p>
+        </w:tc>
+      </w:tr>
+      <w:tr>
+        <w:tc>
+          <w:tcPr>
+            <w:tcW w:w="3369" w:type="dxa"/>
+          </w:tcPr>
+          <w:p>
+            <w:pPr>
+              <w:contextualSpacing/>
+              <w:jc w:val="both"/>
+              <w:rPr>
+                <w:b/>
+                <w:color w:val="000000" w:themeColor="text1"/>
+                <w:sz w:val="24"/>
+                <w:szCs w:val="24"/>
+              </w:rPr>
+            </w:pPr>
+            <w:r>
+              <w:rPr>
+                <w:b/>
+                <w:color w:val="000000" w:themeColor="text1"/>
+                <w:sz w:val="24"/>
+                <w:szCs w:val="24"/>
+              </w:rPr>
+              <w:t xml:space="preserve">Descripción </w:t>
+            </w:r>
+            <w:r>
+              <w:rPr>
+                <w:b/>
+                <w:color w:val="000000" w:themeColor="text1"/>
+                <w:sz w:val="24"/>
+                <w:szCs w:val="24"/>
+              </w:rPr>
+              <w:t>general</w:t>
+            </w:r>
+            <w:r>
+              <w:rPr>
+                <w:b/>
+                <w:color w:val="000000" w:themeColor="text1"/>
+                <w:sz w:val="24"/>
+                <w:szCs w:val="24"/>
+              </w:rPr>
+              <w:t xml:space="preserve"> del Cambio</w:t>
+            </w:r>
+          </w:p>
+        </w:tc>
+        <w:tc>
+          <w:tcPr>
+            <w:tcW w:w="10343" w:type="dxa"/>
+            <w:gridSpan w:val="2"/>
+          </w:tcPr>
           <w:p>
             <w:pPr>
               <w:contextualSpacing/>
@@ -754,16 +879,7 @@
                 <w:sz w:val="24"/>
                 <w:szCs w:val="24"/>
               </w:rPr>
-              <w:t>Nombre de</w:t>
-            </w:r>
-            <w:r>
-              <w:rPr>
-                <w:b/>
-                <w:color w:val="000000" w:themeColor="text1"/>
-                <w:sz w:val="24"/>
-                <w:szCs w:val="24"/>
-              </w:rPr>
-              <w:t xml:space="preserve"> caso de uso</w:t>
+              <w:t>Historia Básica</w:t>
             </w:r>
           </w:p>
         </w:tc>
@@ -790,7 +906,43 @@
                 <w:sz w:val="24"/>
                 <w:szCs w:val="24"/>
               </w:rPr>
-              <w:t>Control de Entrada y Salida</w:t>
+              <w:t>valida</w:t>
+            </w:r>
+            <w:r>
+              <w:rPr>
+                <w:b/>
+                <w:color w:val="000000" w:themeColor="text1"/>
+                <w:sz w:val="24"/>
+                <w:szCs w:val="24"/>
+              </w:rPr>
+              <w:t xml:space="preserve">r </w:t>
+            </w:r>
+            <w:r>
+              <w:rPr>
+                <w:b/>
+                <w:color w:val="000000" w:themeColor="text1"/>
+                <w:sz w:val="24"/>
+                <w:szCs w:val="24"/>
+              </w:rPr>
+              <w:t>si</w:t>
+            </w:r>
+            <w:r>
+              <w:rPr>
+                <w:b/>
+                <w:color w:val="000000" w:themeColor="text1"/>
+                <w:sz w:val="24"/>
+                <w:szCs w:val="24"/>
+              </w:rPr>
+              <w:t xml:space="preserve"> la identificación </w:t>
+            </w:r>
+            <w:r>
+              <w:rPr>
+                <w:b/>
+                <w:color w:val="000000" w:themeColor="text1"/>
+                <w:sz w:val="24"/>
+                <w:szCs w:val="24"/>
+              </w:rPr>
+              <w:t>existe en la base de datos</w:t>
             </w:r>
           </w:p>
         </w:tc>
@@ -818,25 +970,26 @@
                 <w:sz w:val="24"/>
                 <w:szCs w:val="24"/>
               </w:rPr>
-              <w:t xml:space="preserve">Descripción </w:t>
-            </w:r>
-            <w:r>
-              <w:rPr>
-                <w:b/>
-                <w:color w:val="000000" w:themeColor="text1"/>
-                <w:sz w:val="24"/>
-                <w:szCs w:val="24"/>
-              </w:rPr>
-              <w:t>general</w:t>
-            </w:r>
-            <w:r>
-              <w:rPr>
-                <w:b/>
-                <w:color w:val="000000" w:themeColor="text1"/>
-                <w:sz w:val="24"/>
-                <w:szCs w:val="24"/>
-              </w:rPr>
-              <w:t xml:space="preserve"> del Cambio</w:t>
+              <w:t>Criterios de Aceptación</w:t>
+            </w:r>
+            <w:r>
+              <w:rPr>
+                <w:b/>
+                <w:color w:val="000000" w:themeColor="text1"/>
+                <w:sz w:val="24"/>
+                <w:szCs w:val="24"/>
+              </w:rPr>
+              <w:t xml:space="preserve"> [según descripción del </w:t>
+            </w:r>
+            <w:r>
+              <w:rPr>
+                <w:b/>
+                <w:color w:val="000000" w:themeColor="text1"/>
+                <w:sz w:val="24"/>
+                <w:szCs w:val="24"/>
+              </w:rPr>
+              <w:lastRenderedPageBreak/>
+              <w:t>ajuste – Documento de Alcance]</w:t>
             </w:r>
           </w:p>
         </w:tc>
@@ -856,6 +1009,16 @@
                 <w:szCs w:val="24"/>
               </w:rPr>
             </w:pPr>
+            <w:r>
+              <w:rPr>
+                <w:b/>
+                <w:color w:val="000000" w:themeColor="text1"/>
+                <w:sz w:val="24"/>
+                <w:szCs w:val="24"/>
+              </w:rPr>
+              <w:lastRenderedPageBreak/>
+              <w:t>Que la identificación exista en la base de datos</w:t>
+            </w:r>
           </w:p>
         </w:tc>
       </w:tr>
@@ -882,7 +1045,8 @@
                 <w:sz w:val="24"/>
                 <w:szCs w:val="24"/>
               </w:rPr>
-              <w:t>Historia Básica</w:t>
+              <w:lastRenderedPageBreak/>
+              <w:t>Casos de Uso del Flujo</w:t>
             </w:r>
           </w:p>
         </w:tc>
@@ -909,135 +1073,6 @@
                 <w:sz w:val="24"/>
                 <w:szCs w:val="24"/>
               </w:rPr>
-              <w:t>Validar la identificación ingresada exista</w:t>
-            </w:r>
-            <w:r>
-              <w:rPr>
-                <w:b/>
-                <w:color w:val="000000" w:themeColor="text1"/>
-                <w:sz w:val="24"/>
-                <w:szCs w:val="24"/>
-              </w:rPr>
-              <w:t xml:space="preserve"> en la Base de datos</w:t>
-            </w:r>
-          </w:p>
-        </w:tc>
-      </w:tr>
-      <w:tr>
-        <w:tc>
-          <w:tcPr>
-            <w:tcW w:w="3369" w:type="dxa"/>
-          </w:tcPr>
-          <w:p>
-            <w:pPr>
-              <w:contextualSpacing/>
-              <w:jc w:val="both"/>
-              <w:rPr>
-                <w:b/>
-                <w:color w:val="000000" w:themeColor="text1"/>
-                <w:sz w:val="24"/>
-                <w:szCs w:val="24"/>
-              </w:rPr>
-            </w:pPr>
-            <w:r>
-              <w:rPr>
-                <w:b/>
-                <w:color w:val="000000" w:themeColor="text1"/>
-                <w:sz w:val="24"/>
-                <w:szCs w:val="24"/>
-              </w:rPr>
-              <w:t>Criterios de Aceptación</w:t>
-            </w:r>
-            <w:r>
-              <w:rPr>
-                <w:b/>
-                <w:color w:val="000000" w:themeColor="text1"/>
-                <w:sz w:val="24"/>
-                <w:szCs w:val="24"/>
-              </w:rPr>
-              <w:t xml:space="preserve"> [según descripción del ajuste – Documento de Alcance]</w:t>
-            </w:r>
-          </w:p>
-        </w:tc>
-        <w:tc>
-          <w:tcPr>
-            <w:tcW w:w="10343" w:type="dxa"/>
-            <w:gridSpan w:val="2"/>
-          </w:tcPr>
-          <w:p>
-            <w:pPr>
-              <w:contextualSpacing/>
-              <w:jc w:val="both"/>
-              <w:rPr>
-                <w:b/>
-                <w:color w:val="000000" w:themeColor="text1"/>
-                <w:sz w:val="24"/>
-                <w:szCs w:val="24"/>
-              </w:rPr>
-            </w:pPr>
-            <w:r>
-              <w:rPr>
-                <w:b/>
-                <w:color w:val="000000" w:themeColor="text1"/>
-                <w:sz w:val="24"/>
-                <w:szCs w:val="24"/>
-              </w:rPr>
-              <w:t>La identificación ingresada exista en la base de datos</w:t>
-            </w:r>
-          </w:p>
-        </w:tc>
-      </w:tr>
-      <w:tr>
-        <w:tc>
-          <w:tcPr>
-            <w:tcW w:w="3369" w:type="dxa"/>
-          </w:tcPr>
-          <w:p>
-            <w:pPr>
-              <w:contextualSpacing/>
-              <w:jc w:val="both"/>
-              <w:rPr>
-                <w:b/>
-                <w:color w:val="000000" w:themeColor="text1"/>
-                <w:sz w:val="24"/>
-                <w:szCs w:val="24"/>
-              </w:rPr>
-            </w:pPr>
-            <w:r>
-              <w:rPr>
-                <w:b/>
-                <w:color w:val="000000" w:themeColor="text1"/>
-                <w:sz w:val="24"/>
-                <w:szCs w:val="24"/>
-              </w:rPr>
-              <w:lastRenderedPageBreak/>
-              <w:t>Casos de Uso del Flujo</w:t>
-            </w:r>
-          </w:p>
-        </w:tc>
-        <w:tc>
-          <w:tcPr>
-            <w:tcW w:w="10343" w:type="dxa"/>
-            <w:gridSpan w:val="2"/>
-          </w:tcPr>
-          <w:p>
-            <w:pPr>
-              <w:contextualSpacing/>
-              <w:jc w:val="both"/>
-              <w:rPr>
-                <w:b/>
-                <w:color w:val="000000" w:themeColor="text1"/>
-                <w:sz w:val="24"/>
-                <w:szCs w:val="24"/>
-              </w:rPr>
-            </w:pPr>
-            <w:r>
-              <w:rPr>
-                <w:b/>
-                <w:color w:val="000000" w:themeColor="text1"/>
-                <w:sz w:val="24"/>
-                <w:szCs w:val="24"/>
-              </w:rPr>
               <w:t xml:space="preserve">Caso de uso precondición: </w:t>
             </w:r>
             <w:r>
@@ -1047,25 +1082,7 @@
                 <w:sz w:val="24"/>
                 <w:szCs w:val="24"/>
               </w:rPr>
-              <w:t>CU04</w:t>
-            </w:r>
-            <w:r>
-              <w:rPr>
-                <w:b/>
-                <w:color w:val="000000" w:themeColor="text1"/>
-                <w:sz w:val="24"/>
-                <w:szCs w:val="24"/>
-              </w:rPr>
-              <w:t>-CU0</w:t>
-            </w:r>
-            <w:r>
-              <w:rPr>
-                <w:b/>
-                <w:color w:val="000000" w:themeColor="text1"/>
-                <w:sz w:val="24"/>
-                <w:szCs w:val="24"/>
-              </w:rPr>
-              <w:t>5</w:t>
+              <w:t>CU07</w:t>
             </w:r>
           </w:p>
           <w:p>
@@ -1104,10 +1121,8 @@
                 <w:sz w:val="24"/>
                 <w:szCs w:val="24"/>
               </w:rPr>
-              <w:t>CU07</w:t>
-            </w:r>
-            <w:bookmarkStart w:id="0" w:name="_GoBack"/>
-            <w:bookmarkEnd w:id="0"/>
+              <w:t>No Aplica</w:t>
+            </w:r>
           </w:p>
         </w:tc>
       </w:tr>
@@ -1446,8 +1461,19 @@
                 <w:sz w:val="24"/>
                 <w:szCs w:val="24"/>
               </w:rPr>
-              <w:t>11</w:t>
-            </w:r>
+              <w:t>1</w:t>
+            </w:r>
+            <w:r>
+              <w:rPr>
+                <w:b/>
+                <w:color w:val="000000" w:themeColor="text1"/>
+                <w:sz w:val="24"/>
+                <w:szCs w:val="24"/>
+              </w:rPr>
+              <w:t>5</w:t>
+            </w:r>
+            <w:bookmarkStart w:id="0" w:name="_GoBack"/>
+            <w:bookmarkEnd w:id="0"/>
             <w:r>
               <w:rPr>
                 <w:b/>
@@ -3426,7 +3452,7 @@
 </file>
 
 <file path=customXml/itemProps1.xml><?xml version="1.0" encoding="utf-8"?>
-<ds:datastoreItem xmlns:ds="http://schemas.openxmlformats.org/officeDocument/2006/customXml" ds:itemID="{F053B108-7C4B-4180-ADAF-CCAA0CE5C41A}">
+<ds:datastoreItem xmlns:ds="http://schemas.openxmlformats.org/officeDocument/2006/customXml" ds:itemID="{C1671A11-D3FC-4558-A9EA-5A66B82B720A}">
   <ds:schemaRefs>
     <ds:schemaRef ds:uri="http://schemas.openxmlformats.org/officeDocument/2006/bibliography"/>
   </ds:schemaRefs>

</xml_diff>